<commit_message>
Enhance permit and certificate generation: refactor functions, add error handling, and implement dynamic employee fetching in server.js and print.js. Update document formats for better data representation.
</commit_message>
<xml_diff>
--- a/assets/sanitary_certificate_format.docx
+++ b/assets/sanitary_certificate_format.docx
@@ -276,215 +276,91 @@
     </w:p>
     <w:p>
       <w:pPr>
-        <w:pStyle w:val="ListParagraph"/>
-        <w:numPr>
-          <w:ilvl w:val="0"/>
-          <w:numId w:val="1"/>
-        </w:numPr>
-        <w:spacing w:after="0" w:line="240" w:lineRule="auto"/>
-        <w:rPr>
-          <w:rFonts w:ascii="Calibri" w:hAnsi="Calibri" w:cs="Calibri"/>
-          <w:sz w:val="22"/>
-          <w:szCs w:val="22"/>
-        </w:rPr>
-      </w:pPr>
-      <w:r>
-        <w:rPr>
-          <w:rFonts w:ascii="Calibri" w:hAnsi="Calibri" w:cs="Calibri"/>
-          <w:sz w:val="22"/>
-          <w:szCs w:val="22"/>
-        </w:rPr>
-        <w:t>Employee 1</w:t>
-      </w:r>
-    </w:p>
-    <w:p>
-      <w:pPr>
-        <w:pStyle w:val="ListParagraph"/>
-        <w:numPr>
-          <w:ilvl w:val="0"/>
-          <w:numId w:val="1"/>
-        </w:numPr>
-        <w:spacing w:after="0" w:line="240" w:lineRule="auto"/>
-        <w:rPr>
-          <w:rFonts w:ascii="Calibri" w:hAnsi="Calibri" w:cs="Calibri"/>
-          <w:sz w:val="22"/>
-          <w:szCs w:val="22"/>
-        </w:rPr>
-      </w:pPr>
-      <w:r>
-        <w:rPr>
-          <w:rFonts w:ascii="Calibri" w:hAnsi="Calibri" w:cs="Calibri"/>
-          <w:sz w:val="22"/>
-          <w:szCs w:val="22"/>
-        </w:rPr>
-        <w:t>Employee 2</w:t>
-      </w:r>
-    </w:p>
-    <w:p>
-      <w:pPr>
-        <w:pStyle w:val="ListParagraph"/>
-        <w:numPr>
-          <w:ilvl w:val="0"/>
-          <w:numId w:val="1"/>
-        </w:numPr>
-        <w:spacing w:after="0" w:line="240" w:lineRule="auto"/>
-        <w:rPr>
-          <w:rFonts w:ascii="Calibri" w:hAnsi="Calibri" w:cs="Calibri"/>
-          <w:sz w:val="22"/>
-          <w:szCs w:val="22"/>
-        </w:rPr>
-      </w:pPr>
-      <w:r>
-        <w:rPr>
-          <w:rFonts w:ascii="Calibri" w:hAnsi="Calibri" w:cs="Calibri"/>
-          <w:sz w:val="22"/>
-          <w:szCs w:val="22"/>
-        </w:rPr>
-        <w:t>Employee 3</w:t>
-      </w:r>
-    </w:p>
-    <w:p>
-      <w:pPr>
-        <w:pStyle w:val="ListParagraph"/>
-        <w:numPr>
-          <w:ilvl w:val="0"/>
-          <w:numId w:val="1"/>
-        </w:numPr>
-        <w:spacing w:after="0" w:line="240" w:lineRule="auto"/>
-        <w:rPr>
-          <w:rFonts w:ascii="Calibri" w:hAnsi="Calibri" w:cs="Calibri"/>
-          <w:sz w:val="22"/>
-          <w:szCs w:val="22"/>
-        </w:rPr>
-      </w:pPr>
-      <w:r>
-        <w:rPr>
-          <w:rFonts w:ascii="Calibri" w:hAnsi="Calibri" w:cs="Calibri"/>
-          <w:sz w:val="22"/>
-          <w:szCs w:val="22"/>
-        </w:rPr>
-        <w:t>Employee 4</w:t>
-      </w:r>
-    </w:p>
-    <w:p>
-      <w:pPr>
-        <w:spacing w:after="0" w:line="240" w:lineRule="auto"/>
-        <w:rPr>
-          <w:rFonts w:ascii="Calibri" w:hAnsi="Calibri" w:cs="Calibri"/>
-          <w:sz w:val="22"/>
-          <w:szCs w:val="22"/>
-        </w:rPr>
-      </w:pPr>
-    </w:p>
-    <w:p>
-      <w:pPr>
-        <w:spacing w:after="0" w:line="240" w:lineRule="auto"/>
-        <w:rPr>
-          <w:rFonts w:ascii="Calibri" w:hAnsi="Calibri" w:cs="Calibri"/>
-          <w:sz w:val="22"/>
-          <w:szCs w:val="22"/>
-        </w:rPr>
-      </w:pPr>
-    </w:p>
-    <w:p>
-      <w:pPr>
-        <w:spacing w:after="0" w:line="240" w:lineRule="auto"/>
-        <w:rPr>
-          <w:rFonts w:ascii="Calibri" w:hAnsi="Calibri" w:cs="Calibri"/>
-          <w:sz w:val="22"/>
-          <w:szCs w:val="22"/>
-        </w:rPr>
-      </w:pPr>
-    </w:p>
-    <w:p>
-      <w:pPr>
-        <w:spacing w:after="0" w:line="240" w:lineRule="auto"/>
-        <w:rPr>
-          <w:rFonts w:ascii="Calibri" w:hAnsi="Calibri" w:cs="Calibri"/>
-          <w:sz w:val="22"/>
-          <w:szCs w:val="22"/>
-        </w:rPr>
-      </w:pPr>
-    </w:p>
-    <w:p>
-      <w:pPr>
-        <w:spacing w:after="0" w:line="240" w:lineRule="auto"/>
-        <w:rPr>
-          <w:rFonts w:ascii="Calibri" w:hAnsi="Calibri" w:cs="Calibri"/>
-          <w:sz w:val="22"/>
-          <w:szCs w:val="22"/>
-        </w:rPr>
-      </w:pPr>
-    </w:p>
-    <w:p>
-      <w:pPr>
-        <w:spacing w:after="0" w:line="240" w:lineRule="auto"/>
-        <w:rPr>
-          <w:rFonts w:ascii="Calibri" w:hAnsi="Calibri" w:cs="Calibri"/>
-          <w:sz w:val="22"/>
-          <w:szCs w:val="22"/>
-        </w:rPr>
-      </w:pPr>
-    </w:p>
-    <w:p>
-      <w:pPr>
-        <w:spacing w:after="0" w:line="240" w:lineRule="auto"/>
-        <w:rPr>
-          <w:rFonts w:ascii="Calibri" w:hAnsi="Calibri" w:cs="Calibri"/>
-          <w:sz w:val="22"/>
-          <w:szCs w:val="22"/>
-        </w:rPr>
-      </w:pPr>
-    </w:p>
-    <w:p>
-      <w:pPr>
-        <w:spacing w:after="0" w:line="240" w:lineRule="auto"/>
-        <w:rPr>
-          <w:rFonts w:ascii="Calibri" w:hAnsi="Calibri" w:cs="Calibri"/>
-          <w:sz w:val="22"/>
-          <w:szCs w:val="22"/>
-        </w:rPr>
-      </w:pPr>
-    </w:p>
-    <w:p>
-      <w:pPr>
-        <w:spacing w:after="0" w:line="240" w:lineRule="auto"/>
-        <w:rPr>
-          <w:rFonts w:ascii="Calibri" w:hAnsi="Calibri" w:cs="Calibri"/>
-          <w:sz w:val="22"/>
-          <w:szCs w:val="22"/>
-        </w:rPr>
-      </w:pPr>
-    </w:p>
-    <w:p>
-      <w:pPr>
-        <w:spacing w:after="0" w:line="240" w:lineRule="auto"/>
-        <w:rPr>
-          <w:rFonts w:ascii="Calibri" w:hAnsi="Calibri" w:cs="Calibri"/>
-          <w:sz w:val="22"/>
-          <w:szCs w:val="22"/>
-        </w:rPr>
-      </w:pPr>
-    </w:p>
-    <w:p>
-      <w:pPr>
-        <w:spacing w:after="0" w:line="240" w:lineRule="auto"/>
-        <w:rPr>
-          <w:rFonts w:ascii="Calibri" w:hAnsi="Calibri" w:cs="Calibri"/>
-          <w:sz w:val="22"/>
-          <w:szCs w:val="22"/>
-        </w:rPr>
-      </w:pPr>
-    </w:p>
-    <w:p>
-      <w:pPr>
-        <w:spacing w:after="0" w:line="240" w:lineRule="auto"/>
-        <w:rPr>
-          <w:rFonts w:ascii="Calibri" w:hAnsi="Calibri" w:cs="Calibri"/>
-          <w:sz w:val="22"/>
-          <w:szCs w:val="22"/>
-        </w:rPr>
-      </w:pPr>
+        <w:spacing w:after="0" w:line="240" w:lineRule="auto"/>
+        <w:rPr>
+          <w:rFonts w:ascii="Calibri" w:hAnsi="Calibri" w:cs="Calibri"/>
+          <w:sz w:val="22"/>
+          <w:szCs w:val="22"/>
+        </w:rPr>
+      </w:pPr>
+      <w:r>
+        <w:rPr>
+          <w:noProof/>
+        </w:rPr>
+        <mc:AlternateContent>
+          <mc:Choice Requires="wps">
+            <w:drawing>
+              <wp:inline distT="0" distB="0" distL="0" distR="0" wp14:anchorId="52D3C1E1" wp14:editId="046F0009">
+                <wp:extent cx="5467350" cy="2933700"/>
+                <wp:effectExtent l="0" t="0" r="0" b="0"/>
+                <wp:docPr id="217" name="Text Box 2"/>
+                <wp:cNvGraphicFramePr>
+                  <a:graphicFrameLocks xmlns:a="http://schemas.openxmlformats.org/drawingml/2006/main"/>
+                </wp:cNvGraphicFramePr>
+                <a:graphic xmlns:a="http://schemas.openxmlformats.org/drawingml/2006/main">
+                  <a:graphicData uri="http://schemas.microsoft.com/office/word/2010/wordprocessingShape">
+                    <wps:wsp>
+                      <wps:cNvSpPr txBox="1">
+                        <a:spLocks noChangeArrowheads="1"/>
+                      </wps:cNvSpPr>
+                      <wps:spPr bwMode="auto">
+                        <a:xfrm>
+                          <a:off x="0" y="0"/>
+                          <a:ext cx="5467350" cy="2933700"/>
+                        </a:xfrm>
+                        <a:prstGeom prst="rect">
+                          <a:avLst/>
+                        </a:prstGeom>
+                        <a:solidFill>
+                          <a:srgbClr val="FFFFFF"/>
+                        </a:solidFill>
+                        <a:ln w="9525">
+                          <a:noFill/>
+                          <a:miter lim="800000"/>
+                          <a:headEnd/>
+                          <a:tailEnd/>
+                        </a:ln>
+                      </wps:spPr>
+                      <wps:txbx>
+                        <w:txbxContent>
+                          <w:p>
+                            <w:r>
+                              <w:t>{Employees}</w:t>
+                            </w:r>
+                          </w:p>
+                        </w:txbxContent>
+                      </wps:txbx>
+                      <wps:bodyPr rot="0" vert="horz" wrap="square" lIns="91440" tIns="45720" rIns="91440" bIns="45720" anchor="t" anchorCtr="0">
+                        <a:noAutofit/>
+                      </wps:bodyPr>
+                    </wps:wsp>
+                  </a:graphicData>
+                </a:graphic>
+              </wp:inline>
+            </w:drawing>
+          </mc:Choice>
+          <mc:Fallback>
+            <w:pict>
+              <v:shapetype w14:anchorId="52D3C1E1" id="_x0000_t202" coordsize="21600,21600" o:spt="202" path="m,l,21600r21600,l21600,xe">
+                <v:stroke joinstyle="miter"/>
+                <v:path gradientshapeok="t" o:connecttype="rect"/>
+              </v:shapetype>
+              <v:shape id="Text Box 2" o:spid="_x0000_s1026" type="#_x0000_t202" style="width:430.5pt;height:231pt;visibility:visible;mso-wrap-style:square;mso-left-percent:-10001;mso-top-percent:-10001;mso-position-horizontal:absolute;mso-position-horizontal-relative:char;mso-position-vertical:absolute;mso-position-vertical-relative:line;mso-left-percent:-10001;mso-top-percent:-10001;v-text-anchor:top" o:gfxdata="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" stroked="f">
+                <v:textbox>
+                  <w:txbxContent>
+                    <w:p>
+                      <w:r>
+                        <w:t>{Employees}</w:t>
+                      </w:r>
+                    </w:p>
+                  </w:txbxContent>
+                </v:textbox>
+                <w10:anchorlock/>
+              </v:shape>
+            </w:pict>
+          </mc:Fallback>
+        </mc:AlternateContent>
+      </w:r>
     </w:p>
     <w:p>
       <w:pPr>
@@ -968,7 +844,7 @@
               <v:stroke joinstyle="miter"/>
               <v:path gradientshapeok="t" o:connecttype="rect"/>
             </v:shapetype>
-            <v:shape id="Text Box 2" o:spid="_x0000_s1026" type="#_x0000_t202" style="position:absolute;left:0;text-align:left;margin-left:141pt;margin-top:-40.65pt;width:186.95pt;height:20.25pt;z-index:251666432;visibility:visible;mso-wrap-style:square;mso-width-percent:400;mso-height-percent:0;mso-wrap-distance-left:9pt;mso-wrap-distance-top:0;mso-wrap-distance-right:9pt;mso-wrap-distance-bottom:0;mso-position-horizontal:absolute;mso-position-horizontal-relative:text;mso-position-vertical:absolute;mso-position-vertical-relative:text;mso-width-percent:400;mso-height-percent:0;mso-width-relative:margin;mso-height-relative:margin;v-text-anchor:top" o:gfxdata="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" strokecolor="white [3212]">
+            <v:shape id="_x0000_s1027" type="#_x0000_t202" style="position:absolute;left:0;text-align:left;margin-left:141pt;margin-top:-40.65pt;width:186.95pt;height:20.25pt;z-index:251666432;visibility:visible;mso-wrap-style:square;mso-width-percent:400;mso-height-percent:0;mso-wrap-distance-left:9pt;mso-wrap-distance-top:0;mso-wrap-distance-right:9pt;mso-wrap-distance-bottom:0;mso-position-horizontal:absolute;mso-position-horizontal-relative:text;mso-position-vertical:absolute;mso-position-vertical-relative:text;mso-width-percent:400;mso-height-percent:0;mso-width-relative:margin;mso-height-relative:margin;v-text-anchor:top" o:gfxdata="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" strokecolor="white [3212]">
               <v:textbox>
                 <w:txbxContent>
                   <w:p>

</xml_diff>

<commit_message>
Add permit print icon image for sanitary permit issuance
</commit_message>
<xml_diff>
--- a/assets/sanitary_certificate_format.docx
+++ b/assets/sanitary_certificate_format.docx
@@ -465,10 +465,68 @@
           <w:sz w:val="22"/>
           <w:szCs w:val="22"/>
         </w:rPr>
-        <w:t xml:space="preserve">John Miguel I. </w:t>
-      </w:r>
-      <w:proofErr w:type="spellStart"/>
-      <w:r>
+        <w:t>John Miguel I. Gangay</w:t>
+      </w:r>
+    </w:p>
+    <w:p>
+      <w:pPr>
+        <w:spacing w:after="0" w:line="240" w:lineRule="auto"/>
+        <w:rPr>
+          <w:rFonts w:ascii="Calibri" w:hAnsi="Calibri" w:cs="Calibri"/>
+          <w:sz w:val="22"/>
+          <w:szCs w:val="22"/>
+        </w:rPr>
+      </w:pPr>
+      <w:r>
+        <w:rPr>
+          <w:rFonts w:ascii="Calibri" w:hAnsi="Calibri" w:cs="Calibri"/>
+          <w:sz w:val="22"/>
+          <w:szCs w:val="22"/>
+        </w:rPr>
+        <w:t>Sanitation Officer (OIC)</w:t>
+      </w:r>
+    </w:p>
+    <w:p>
+      <w:pPr>
+        <w:spacing w:after="0" w:line="240" w:lineRule="auto"/>
+        <w:rPr>
+          <w:rFonts w:ascii="Calibri" w:hAnsi="Calibri" w:cs="Calibri"/>
+          <w:sz w:val="22"/>
+          <w:szCs w:val="22"/>
+        </w:rPr>
+      </w:pPr>
+    </w:p>
+    <w:p>
+      <w:pPr>
+        <w:spacing w:after="0" w:line="240" w:lineRule="auto"/>
+        <w:rPr>
+          <w:rFonts w:ascii="Calibri" w:hAnsi="Calibri" w:cs="Calibri"/>
+          <w:sz w:val="22"/>
+          <w:szCs w:val="22"/>
+        </w:rPr>
+      </w:pPr>
+      <w:r>
+        <w:rPr>
+          <w:rFonts w:ascii="Calibri" w:hAnsi="Calibri" w:cs="Calibri"/>
+          <w:sz w:val="22"/>
+          <w:szCs w:val="22"/>
+        </w:rPr>
+        <w:t>Noted by:</w:t>
+      </w:r>
+    </w:p>
+    <w:p>
+      <w:pPr>
+        <w:spacing w:after="0" w:line="240" w:lineRule="auto"/>
+        <w:rPr>
+          <w:rFonts w:ascii="Calibri" w:hAnsi="Calibri" w:cs="Calibri"/>
+          <w:sz w:val="22"/>
+          <w:szCs w:val="22"/>
+        </w:rPr>
+      </w:pPr>
+    </w:p>
+    <w:p>
+      <w:pPr>
+        <w:spacing w:after="0" w:line="240" w:lineRule="auto"/>
         <w:rPr>
           <w:rFonts w:ascii="Calibri" w:hAnsi="Calibri" w:cs="Calibri"/>
           <w:b/>
@@ -476,69 +534,8 @@
           <w:sz w:val="22"/>
           <w:szCs w:val="22"/>
         </w:rPr>
-        <w:t>Gangay</w:t>
-      </w:r>
-      <w:proofErr w:type="spellEnd"/>
-    </w:p>
-    <w:p>
-      <w:pPr>
-        <w:spacing w:after="0" w:line="240" w:lineRule="auto"/>
-        <w:rPr>
-          <w:rFonts w:ascii="Calibri" w:hAnsi="Calibri" w:cs="Calibri"/>
-          <w:sz w:val="22"/>
-          <w:szCs w:val="22"/>
-        </w:rPr>
-      </w:pPr>
-      <w:r>
-        <w:rPr>
-          <w:rFonts w:ascii="Calibri" w:hAnsi="Calibri" w:cs="Calibri"/>
-          <w:sz w:val="22"/>
-          <w:szCs w:val="22"/>
-        </w:rPr>
-        <w:t>Sanitation Officer (OIC)</w:t>
-      </w:r>
-    </w:p>
-    <w:p>
-      <w:pPr>
-        <w:spacing w:after="0" w:line="240" w:lineRule="auto"/>
-        <w:rPr>
-          <w:rFonts w:ascii="Calibri" w:hAnsi="Calibri" w:cs="Calibri"/>
-          <w:sz w:val="22"/>
-          <w:szCs w:val="22"/>
-        </w:rPr>
-      </w:pPr>
-    </w:p>
-    <w:p>
-      <w:pPr>
-        <w:spacing w:after="0" w:line="240" w:lineRule="auto"/>
-        <w:rPr>
-          <w:rFonts w:ascii="Calibri" w:hAnsi="Calibri" w:cs="Calibri"/>
-          <w:sz w:val="22"/>
-          <w:szCs w:val="22"/>
-        </w:rPr>
-      </w:pPr>
-      <w:r>
-        <w:rPr>
-          <w:rFonts w:ascii="Calibri" w:hAnsi="Calibri" w:cs="Calibri"/>
-          <w:sz w:val="22"/>
-          <w:szCs w:val="22"/>
-        </w:rPr>
-        <w:t>Noted by:</w:t>
-      </w:r>
-    </w:p>
-    <w:p>
-      <w:pPr>
-        <w:spacing w:after="0" w:line="240" w:lineRule="auto"/>
-        <w:rPr>
-          <w:rFonts w:ascii="Calibri" w:hAnsi="Calibri" w:cs="Calibri"/>
-          <w:sz w:val="22"/>
-          <w:szCs w:val="22"/>
-        </w:rPr>
-      </w:pPr>
-    </w:p>
-    <w:p>
-      <w:pPr>
-        <w:spacing w:after="0" w:line="240" w:lineRule="auto"/>
+      </w:pPr>
+      <w:r>
         <w:rPr>
           <w:rFonts w:ascii="Calibri" w:hAnsi="Calibri" w:cs="Calibri"/>
           <w:b/>
@@ -546,7 +543,8 @@
           <w:sz w:val="22"/>
           <w:szCs w:val="22"/>
         </w:rPr>
-      </w:pPr>
+        <w:t>Dr. Sam Joseph Cirilo, LI.B., MPM-HSD</w:t>
+      </w:r>
       <w:r>
         <w:rPr>
           <w:rFonts w:ascii="Calibri" w:hAnsi="Calibri" w:cs="Calibri"/>
@@ -555,7 +553,7 @@
           <w:sz w:val="22"/>
           <w:szCs w:val="22"/>
         </w:rPr>
-        <w:t>Dr. Sam Joseph Cirilo, LI. B., MPM-HSD</w:t>
+        <w:t>, CFP</w:t>
       </w:r>
     </w:p>
     <w:p>
@@ -1235,27 +1233,7 @@
         <w:sz w:val="16"/>
         <w:szCs w:val="16"/>
       </w:rPr>
-      <w:t xml:space="preserve">A. Bonifacio St., </w:t>
-    </w:r>
-    <w:proofErr w:type="spellStart"/>
-    <w:r>
-      <w:rPr>
-        <w:rFonts w:ascii="Nunito Light" w:eastAsia="Nunito Light" w:hAnsi="Nunito Light" w:cs="Nunito Light"/>
-        <w:color w:val="000000"/>
-        <w:sz w:val="16"/>
-        <w:szCs w:val="16"/>
-      </w:rPr>
-      <w:t>Brgy</w:t>
-    </w:r>
-    <w:proofErr w:type="spellEnd"/>
-    <w:r>
-      <w:rPr>
-        <w:rFonts w:ascii="Nunito Light" w:eastAsia="Nunito Light" w:hAnsi="Nunito Light" w:cs="Nunito Light"/>
-        <w:color w:val="000000"/>
-        <w:sz w:val="16"/>
-        <w:szCs w:val="16"/>
-      </w:rPr>
-      <w:t>. Pauli-2 Rizal, Laguna</w:t>
+      <w:t>A. Bonifacio St., Brgy. Pauli-2 Rizal, Laguna</w:t>
     </w:r>
   </w:p>
   <w:p>
@@ -1460,25 +1438,7 @@
         <w:sz w:val="16"/>
         <w:szCs w:val="16"/>
       </w:rPr>
-      <w:t xml:space="preserve">                                                        </w:t>
-    </w:r>
-    <w:proofErr w:type="gramStart"/>
-    <w:r>
-      <w:rPr>
-        <w:rFonts w:ascii="Nunito Light" w:eastAsia="Nunito Light" w:hAnsi="Nunito Light" w:cs="Nunito Light"/>
-        <w:sz w:val="16"/>
-        <w:szCs w:val="16"/>
-      </w:rPr>
-      <w:t xml:space="preserve">mho.rizallaguna@gmail.com;   </w:t>
-    </w:r>
-    <w:proofErr w:type="gramEnd"/>
-    <w:r>
-      <w:rPr>
-        <w:rFonts w:ascii="Nunito Light" w:eastAsia="Nunito Light" w:hAnsi="Nunito Light" w:cs="Nunito Light"/>
-        <w:sz w:val="16"/>
-        <w:szCs w:val="16"/>
-      </w:rPr>
-      <w:t xml:space="preserve"> </w:t>
+      <w:t xml:space="preserve">                                                        mho.rizallaguna@gmail.com;    </w:t>
     </w:r>
     <w:hyperlink r:id="rId5" w:history="1">
       <w:r>

</xml_diff>

<commit_message>
Update sanitary_certificate_format.docx: correct name formatting for the sanitation officer
</commit_message>
<xml_diff>
--- a/assets/sanitary_certificate_format.docx
+++ b/assets/sanitary_certificate_format.docx
@@ -465,7 +465,37 @@
           <w:sz w:val="22"/>
           <w:szCs w:val="22"/>
         </w:rPr>
-        <w:t>John Miguel I. Gangay</w:t>
+        <w:t>John Mi</w:t>
+      </w:r>
+      <w:r>
+        <w:rPr>
+          <w:rFonts w:ascii="Calibri" w:hAnsi="Calibri" w:cs="Calibri"/>
+          <w:b/>
+          <w:bCs/>
+          <w:sz w:val="22"/>
+          <w:szCs w:val="22"/>
+        </w:rPr>
+        <w:t>chae</w:t>
+      </w:r>
+      <w:r>
+        <w:rPr>
+          <w:rFonts w:ascii="Calibri" w:hAnsi="Calibri" w:cs="Calibri"/>
+          <w:b/>
+          <w:bCs/>
+          <w:sz w:val="22"/>
+          <w:szCs w:val="22"/>
+        </w:rPr>
+        <w:t>l I. Gangay</w:t>
+      </w:r>
+      <w:r>
+        <w:rPr>
+          <w:rFonts w:ascii="Calibri" w:hAnsi="Calibri" w:cs="Calibri"/>
+          <w:b/>
+          <w:bCs/>
+          <w:sz w:val="22"/>
+          <w:szCs w:val="22"/>
+        </w:rPr>
+        <w:t>, RN</w:t>
       </w:r>
     </w:p>
     <w:p>

</xml_diff>